<commit_message>
Need to rewrite and edit my constraints and align everything
</commit_message>
<xml_diff>
--- a/StreamNScoreAssignment/Assignment 3.docx
+++ b/StreamNScoreAssignment/Assignment 3.docx
@@ -7,7 +7,7 @@
         <w:t xml:space="preserve">Assignment </w:t>
       </w:r>
       <w:r>
-        <w:t>2</w:t>
+        <w:t>3</w:t>
       </w:r>
       <w:r>
         <w:t xml:space="preserve"> – Walter Teljega</w:t>
@@ -28,16 +28,7 @@
         </w:numPr>
       </w:pPr>
       <w:r>
-        <w:t>In my project I have included</w:t>
-      </w:r>
-      <w:r>
-        <w:t xml:space="preserve"> everything that is required for this assignment</w:t>
-      </w:r>
-      <w:r>
-        <w:t>.</w:t>
-      </w:r>
-      <w:r>
-        <w:t xml:space="preserve"> </w:t>
+        <w:t xml:space="preserve">In my project I have included everything that is required for this assignment. </w:t>
       </w:r>
     </w:p>
     <w:p>
@@ -64,10 +55,58 @@
         </w:numPr>
       </w:pPr>
       <w:r>
+        <w:t>I have</w:t>
+      </w:r>
+      <w:r>
+        <w:t xml:space="preserve"> </w:t>
+      </w:r>
+      <w:r>
+        <w:t>inputted</w:t>
+      </w:r>
+      <w:r>
+        <w:t xml:space="preserve"> animations in my launch screen</w:t>
+      </w:r>
+      <w:r>
+        <w:t xml:space="preserve"> when launching the app</w:t>
+      </w:r>
+      <w:r>
+        <w:t>.</w:t>
+      </w:r>
+    </w:p>
+    <w:p>
+      <w:pPr>
+        <w:pStyle w:val="ListParagraph"/>
+        <w:numPr>
+          <w:ilvl w:val="0"/>
+          <w:numId w:val="1"/>
+        </w:numPr>
+      </w:pPr>
+      <w:r>
         <w:t xml:space="preserve">I have </w:t>
       </w:r>
       <w:r>
-        <w:t xml:space="preserve">created a “Play Me” that lets you play a music on 2 different pages, there is also a stop button that allows you to stop playing that audio. </w:t>
+        <w:t>made</w:t>
+      </w:r>
+      <w:r>
+        <w:t xml:space="preserve"> links </w:t>
+      </w:r>
+      <w:r>
+        <w:t>clickable;</w:t>
+      </w:r>
+      <w:r>
+        <w:t xml:space="preserve"> </w:t>
+      </w:r>
+      <w:r>
+        <w:t>those links</w:t>
+      </w:r>
+      <w:r>
+        <w:t xml:space="preserve"> take you to external websites</w:t>
+      </w:r>
+      <w:r>
+        <w:t xml:space="preserve"> outside app</w:t>
+      </w:r>
+      <w:r>
+        <w:t>.</w:t>
       </w:r>
       <w:bookmarkStart w:id="0" w:name="_GoBack"/>
       <w:bookmarkEnd w:id="0"/>

</xml_diff>

<commit_message>
I have implemented my ui tab bar and fixed all constraints
</commit_message>
<xml_diff>
--- a/StreamNScoreAssignment/Assignment 3.docx
+++ b/StreamNScoreAssignment/Assignment 3.docx
@@ -82,34 +82,82 @@
         </w:numPr>
       </w:pPr>
       <w:r>
-        <w:t xml:space="preserve">I have </w:t>
-      </w:r>
-      <w:r>
-        <w:t>made</w:t>
-      </w:r>
-      <w:r>
-        <w:t xml:space="preserve"> links </w:t>
-      </w:r>
-      <w:r>
-        <w:t>clickable;</w:t>
+        <w:t xml:space="preserve">I got my champions league logo to bounce when going on to the </w:t>
+      </w:r>
+      <w:r>
+        <w:t xml:space="preserve">Champions League Info </w:t>
+      </w:r>
+      <w:r>
+        <w:t xml:space="preserve">page the first time, but after </w:t>
+      </w:r>
+      <w:r>
+        <w:t>switching it</w:t>
+      </w:r>
+      <w:r>
+        <w:t xml:space="preserve"> does not work</w:t>
+      </w:r>
+      <w:r>
+        <w:t>,</w:t>
+      </w:r>
+      <w:r>
+        <w:t xml:space="preserve"> which</w:t>
+      </w:r>
+      <w:r>
+        <w:t xml:space="preserve"> is something</w:t>
+      </w:r>
+      <w:r>
+        <w:t xml:space="preserve"> I </w:t>
+      </w:r>
+      <w:r>
+        <w:t xml:space="preserve">have </w:t>
+      </w:r>
+      <w:r>
+        <w:t>never</w:t>
       </w:r>
       <w:r>
         <w:t xml:space="preserve"> </w:t>
       </w:r>
       <w:r>
-        <w:t>those links</w:t>
-      </w:r>
-      <w:r>
-        <w:t xml:space="preserve"> take you to external websites</w:t>
-      </w:r>
-      <w:r>
-        <w:t xml:space="preserve"> outside app</w:t>
-      </w:r>
-      <w:r>
-        <w:t>.</w:t>
+        <w:t>found out.</w:t>
       </w:r>
       <w:bookmarkStart w:id="0" w:name="_GoBack"/>
       <w:bookmarkEnd w:id="0"/>
+    </w:p>
+    <w:p>
+      <w:pPr>
+        <w:pStyle w:val="ListParagraph"/>
+        <w:numPr>
+          <w:ilvl w:val="0"/>
+          <w:numId w:val="1"/>
+        </w:numPr>
+      </w:pPr>
+      <w:r>
+        <w:t xml:space="preserve">I have </w:t>
+      </w:r>
+      <w:r>
+        <w:t>made</w:t>
+      </w:r>
+      <w:r>
+        <w:t xml:space="preserve"> links </w:t>
+      </w:r>
+      <w:r>
+        <w:t>clickable;</w:t>
+      </w:r>
+      <w:r>
+        <w:t xml:space="preserve"> </w:t>
+      </w:r>
+      <w:r>
+        <w:t>those links</w:t>
+      </w:r>
+      <w:r>
+        <w:t xml:space="preserve"> take you to external websites</w:t>
+      </w:r>
+      <w:r>
+        <w:t xml:space="preserve"> outside app</w:t>
+      </w:r>
+      <w:r>
+        <w:t>.</w:t>
+      </w:r>
     </w:p>
     <w:sectPr>
       <w:pgSz w:w="12240" w:h="15840"/>

</xml_diff>